<commit_message>
xuất file Word thống kê quá trình chức vụ 4
</commit_message>
<xml_diff>
--- a/Trưởng khoa.docx
+++ b/Trưởng khoa.docx
@@ -3341,521 +3341,6 @@
                 <w:szCs w:val="26"/>
               </w:rPr>
               <w:t>6</w:t>
-            </w:r>
-          </w:p>
-        </w:tc>
-        <w:tc>
-          <w:tcPr>
-            <w:tcW w:w="3870" w:type="dxa"/>
-          </w:tcPr>
-          <w:p>
-            <w:pPr>
-              <w:rPr>
-                <w:sz w:val="26"/>
-                <w:szCs w:val="26"/>
-              </w:rPr>
-            </w:pPr>
-            <w:r>
-              <w:rPr>
-                <w:sz w:val="26"/>
-                <w:szCs w:val="26"/>
-              </w:rPr>
-              <w:t>- H</w:t>
-            </w:r>
-            <w:r>
-              <w:rPr>
-                <w:sz w:val="26"/>
-                <w:szCs w:val="26"/>
-              </w:rPr>
-              <w:t>ọ</w:t>
-            </w:r>
-            <w:r>
-              <w:rPr>
-                <w:sz w:val="26"/>
-                <w:szCs w:val="26"/>
-              </w:rPr>
-              <w:t xml:space="preserve"> t</w:t>
-            </w:r>
-            <w:r>
-              <w:rPr>
-                <w:sz w:val="26"/>
-                <w:szCs w:val="26"/>
-              </w:rPr>
-              <w:t>ê</w:t>
-            </w:r>
-            <w:r>
-              <w:rPr>
-                <w:sz w:val="26"/>
-                <w:szCs w:val="26"/>
-              </w:rPr>
-              <w:t>n vi</w:t>
-            </w:r>
-            <w:r>
-              <w:rPr>
-                <w:sz w:val="26"/>
-                <w:szCs w:val="26"/>
-              </w:rPr>
-              <w:t>ê</w:t>
-            </w:r>
-            <w:r>
-              <w:rPr>
-                <w:sz w:val="26"/>
-                <w:szCs w:val="26"/>
-              </w:rPr>
-              <w:t>n ch</w:t>
-            </w:r>
-            <w:r>
-              <w:rPr>
-                <w:sz w:val="26"/>
-                <w:szCs w:val="26"/>
-              </w:rPr>
-              <w:t>ức</w:t>
-            </w:r>
-            <w:r>
-              <w:rPr>
-                <w:sz w:val="26"/>
-                <w:szCs w:val="26"/>
-              </w:rPr>
-              <w:t xml:space="preserve">: </w:t>
-            </w:r>
-            <w:r>
-              <w:rPr>
-                <w:sz w:val="26"/>
-                <w:szCs w:val="26"/>
-              </w:rPr>
-              <w:t> Nguyễn Hữu Hòa</w:t>
-            </w:r>
-          </w:p>
-          <w:p>
-            <w:pPr>
-              <w:rPr>
-                <w:sz w:val="26"/>
-                <w:szCs w:val="26"/>
-              </w:rPr>
-            </w:pPr>
-            <w:r>
-              <w:rPr>
-                <w:sz w:val="26"/>
-                <w:szCs w:val="26"/>
-              </w:rPr>
-              <w:t xml:space="preserve">- </w:t>
-            </w:r>
-            <w:r>
-              <w:rPr>
-                <w:sz w:val="26"/>
-                <w:szCs w:val="26"/>
-              </w:rPr>
-              <w:t xml:space="preserve">Khoa: </w:t>
-            </w:r>
-            <w:r>
-              <w:rPr>
-                <w:sz w:val="26"/>
-                <w:szCs w:val="26"/>
-              </w:rPr>
-              <w:t>Khoa Truyền Thông Đa Phương Tiện</w:t>
-            </w:r>
-          </w:p>
-          <w:p>
-            <w:pPr>
-              <w:rPr>
-                <w:sz w:val="26"/>
-                <w:szCs w:val="26"/>
-              </w:rPr>
-            </w:pPr>
-            <w:r>
-              <w:rPr>
-                <w:sz w:val="26"/>
-                <w:szCs w:val="26"/>
-              </w:rPr>
-              <w:t xml:space="preserve">- Email: </w:t>
-            </w:r>
-            <w:r>
-              <w:rPr>
-                <w:sz w:val="26"/>
-                <w:szCs w:val="26"/>
-              </w:rPr>
-              <w:t>nhhoa</w:t>
-            </w:r>
-          </w:p>
-          <w:p>
-            <w:pPr>
-              <w:rPr>
-                <w:sz w:val="26"/>
-                <w:szCs w:val="26"/>
-              </w:rPr>
-            </w:pPr>
-            <w:r>
-              <w:rPr>
-                <w:sz w:val="26"/>
-                <w:szCs w:val="26"/>
-              </w:rPr>
-              <w:t>- S</w:t>
-            </w:r>
-            <w:r>
-              <w:rPr>
-                <w:sz w:val="26"/>
-                <w:szCs w:val="26"/>
-              </w:rPr>
-              <w:t>ố</w:t>
-            </w:r>
-            <w:r>
-              <w:rPr>
-                <w:sz w:val="26"/>
-                <w:szCs w:val="26"/>
-              </w:rPr>
-              <w:t xml:space="preserve"> </w:t>
-            </w:r>
-            <w:r>
-              <w:rPr>
-                <w:sz w:val="26"/>
-                <w:szCs w:val="26"/>
-              </w:rPr>
-              <w:t>đ</w:t>
-            </w:r>
-            <w:r>
-              <w:rPr>
-                <w:sz w:val="26"/>
-                <w:szCs w:val="26"/>
-              </w:rPr>
-              <w:t>i</w:t>
-            </w:r>
-            <w:r>
-              <w:rPr>
-                <w:sz w:val="26"/>
-                <w:szCs w:val="26"/>
-              </w:rPr>
-              <w:t>ện</w:t>
-            </w:r>
-            <w:r>
-              <w:rPr>
-                <w:sz w:val="26"/>
-                <w:szCs w:val="26"/>
-              </w:rPr>
-              <w:t xml:space="preserve"> tho</w:t>
-            </w:r>
-            <w:r>
-              <w:rPr>
-                <w:sz w:val="26"/>
-                <w:szCs w:val="26"/>
-              </w:rPr>
-              <w:t>ại</w:t>
-            </w:r>
-            <w:r>
-              <w:rPr>
-                <w:sz w:val="26"/>
-                <w:szCs w:val="26"/>
-              </w:rPr>
-              <w:t xml:space="preserve">: </w:t>
-            </w:r>
-            <w:r>
-              <w:rPr>
-                <w:sz w:val="26"/>
-                <w:szCs w:val="26"/>
-              </w:rPr>
-              <w:t> </w:t>
-            </w:r>
-          </w:p>
-          <w:p>
-            <w:pPr>
-              <w:rPr>
-                <w:sz w:val="26"/>
-                <w:szCs w:val="26"/>
-              </w:rPr>
-            </w:pPr>
-            <w:r>
-              <w:rPr>
-                <w:sz w:val="26"/>
-                <w:szCs w:val="26"/>
-              </w:rPr>
-              <w:t>- Ng</w:t>
-            </w:r>
-            <w:r>
-              <w:rPr>
-                <w:sz w:val="26"/>
-                <w:szCs w:val="26"/>
-              </w:rPr>
-              <w:t>ày</w:t>
-            </w:r>
-            <w:r>
-              <w:rPr>
-                <w:sz w:val="26"/>
-                <w:szCs w:val="26"/>
-              </w:rPr>
-              <w:t xml:space="preserve"> sinh: </w:t>
-            </w:r>
-            <w:r>
-              <w:rPr>
-                <w:sz w:val="26"/>
-                <w:szCs w:val="26"/>
-              </w:rPr>
-              <w:t> </w:t>
-            </w:r>
-          </w:p>
-        </w:tc>
-        <w:tc>
-          <w:tcPr>
-            <w:tcW w:w="4675" w:type="dxa"/>
-          </w:tcPr>
-          <w:p>
-            <w:pPr>
-              <w:rPr>
-                <w:sz w:val="26"/>
-                <w:szCs w:val="26"/>
-              </w:rPr>
-            </w:pPr>
-            <w:r>
-              <w:rPr>
-                <w:sz w:val="26"/>
-                <w:szCs w:val="26"/>
-              </w:rPr>
-              <w:t>- Nhi</w:t>
-            </w:r>
-            <w:r>
-              <w:rPr>
-                <w:sz w:val="26"/>
-                <w:szCs w:val="26"/>
-              </w:rPr>
-              <w:t>ệm</w:t>
-            </w:r>
-            <w:r>
-              <w:rPr>
-                <w:sz w:val="26"/>
-                <w:szCs w:val="26"/>
-              </w:rPr>
-              <w:t xml:space="preserve"> k</w:t>
-            </w:r>
-            <w:r>
-              <w:rPr>
-                <w:sz w:val="26"/>
-                <w:szCs w:val="26"/>
-              </w:rPr>
-              <w:t>ỳ</w:t>
-            </w:r>
-            <w:r>
-              <w:rPr>
-                <w:sz w:val="26"/>
-                <w:szCs w:val="26"/>
-              </w:rPr>
-              <w:t xml:space="preserve">: </w:t>
-            </w:r>
-            <w:r>
-              <w:rPr>
-                <w:sz w:val="26"/>
-                <w:szCs w:val="26"/>
-              </w:rPr>
-              <w:t>2021</w:t>
-            </w:r>
-            <w:r>
-              <w:rPr>
-                <w:sz w:val="26"/>
-                <w:szCs w:val="26"/>
-              </w:rPr>
-              <w:t xml:space="preserve"> - </w:t>
-            </w:r>
-            <w:r>
-              <w:rPr>
-                <w:sz w:val="26"/>
-                <w:szCs w:val="26"/>
-              </w:rPr>
-              <w:t>2023</w:t>
-            </w:r>
-          </w:p>
-          <w:p>
-            <w:pPr>
-              <w:rPr>
-                <w:sz w:val="26"/>
-                <w:szCs w:val="26"/>
-              </w:rPr>
-            </w:pPr>
-            <w:r>
-              <w:rPr>
-                <w:sz w:val="26"/>
-                <w:szCs w:val="26"/>
-              </w:rPr>
-              <w:t>- Ch</w:t>
-            </w:r>
-            <w:r>
-              <w:rPr>
-                <w:sz w:val="26"/>
-                <w:szCs w:val="26"/>
-              </w:rPr>
-              <w:t>ức</w:t>
-            </w:r>
-            <w:r>
-              <w:rPr>
-                <w:sz w:val="26"/>
-                <w:szCs w:val="26"/>
-              </w:rPr>
-              <w:t xml:space="preserve"> v</w:t>
-            </w:r>
-            <w:r>
-              <w:rPr>
-                <w:sz w:val="26"/>
-                <w:szCs w:val="26"/>
-              </w:rPr>
-              <w:t>ụ</w:t>
-            </w:r>
-            <w:r>
-              <w:rPr>
-                <w:sz w:val="26"/>
-                <w:szCs w:val="26"/>
-              </w:rPr>
-              <w:t xml:space="preserve">: </w:t>
-            </w:r>
-            <w:r>
-              <w:rPr>
-                <w:sz w:val="26"/>
-                <w:szCs w:val="26"/>
-              </w:rPr>
-              <w:t>Trưởng khoa</w:t>
-            </w:r>
-          </w:p>
-          <w:p>
-            <w:pPr>
-              <w:rPr>
-                <w:sz w:val="26"/>
-                <w:szCs w:val="26"/>
-              </w:rPr>
-            </w:pPr>
-            <w:r>
-              <w:rPr>
-                <w:sz w:val="26"/>
-                <w:szCs w:val="26"/>
-              </w:rPr>
-              <w:t>-</w:t>
-            </w:r>
-            <w:r>
-              <w:rPr>
-                <w:sz w:val="26"/>
-                <w:szCs w:val="26"/>
-              </w:rPr>
-              <w:t xml:space="preserve"> S</w:t>
-            </w:r>
-            <w:r>
-              <w:rPr>
-                <w:sz w:val="26"/>
-                <w:szCs w:val="26"/>
-              </w:rPr>
-              <w:t>ố</w:t>
-            </w:r>
-            <w:r>
-              <w:rPr>
-                <w:sz w:val="26"/>
-                <w:szCs w:val="26"/>
-              </w:rPr>
-              <w:t xml:space="preserve"> quy</w:t>
-            </w:r>
-            <w:r>
-              <w:rPr>
-                <w:sz w:val="26"/>
-                <w:szCs w:val="26"/>
-              </w:rPr>
-              <w:t>ết</w:t>
-            </w:r>
-            <w:r>
-              <w:rPr>
-                <w:sz w:val="26"/>
-                <w:szCs w:val="26"/>
-              </w:rPr>
-              <w:t xml:space="preserve"> </w:t>
-            </w:r>
-            <w:r>
-              <w:rPr>
-                <w:sz w:val="26"/>
-                <w:szCs w:val="26"/>
-              </w:rPr>
-              <w:t>định</w:t>
-            </w:r>
-            <w:r>
-              <w:rPr>
-                <w:sz w:val="26"/>
-                <w:szCs w:val="26"/>
-              </w:rPr>
-              <w:t xml:space="preserve">: </w:t>
-            </w:r>
-            <w:r>
-              <w:rPr>
-                <w:sz w:val="26"/>
-                <w:szCs w:val="26"/>
-              </w:rPr>
-              <w:t>1067/QĐ-ĐHCT</w:t>
-            </w:r>
-          </w:p>
-          <w:p>
-            <w:pPr>
-              <w:rPr>
-                <w:sz w:val="26"/>
-                <w:szCs w:val="26"/>
-              </w:rPr>
-            </w:pPr>
-            <w:r>
-              <w:rPr>
-                <w:sz w:val="26"/>
-                <w:szCs w:val="26"/>
-              </w:rPr>
-              <w:t>- Ng</w:t>
-            </w:r>
-            <w:r>
-              <w:rPr>
-                <w:sz w:val="26"/>
-                <w:szCs w:val="26"/>
-              </w:rPr>
-              <w:t>ày</w:t>
-            </w:r>
-            <w:r>
-              <w:rPr>
-                <w:sz w:val="26"/>
-                <w:szCs w:val="26"/>
-              </w:rPr>
-              <w:t xml:space="preserve"> k</w:t>
-            </w:r>
-            <w:r>
-              <w:rPr>
-                <w:sz w:val="26"/>
-                <w:szCs w:val="26"/>
-              </w:rPr>
-              <w:t>ý</w:t>
-            </w:r>
-            <w:r>
-              <w:rPr>
-                <w:sz w:val="26"/>
-                <w:szCs w:val="26"/>
-              </w:rPr>
-              <w:t xml:space="preserve">: </w:t>
-            </w:r>
-            <w:r>
-              <w:rPr>
-                <w:sz w:val="26"/>
-                <w:szCs w:val="26"/>
-              </w:rPr>
-              <w:t>2021-05-20</w:t>
-            </w:r>
-          </w:p>
-        </w:tc>
-      </w:tr>
-      <w:tr>
-        <w:tc>
-          <w:tcPr>
-            <w:tcW w:w="805" w:type="dxa"/>
-          </w:tcPr>
-          <w:p>
-            <w:pPr>
-              <w:jc w:val="center"/>
-              <w:rPr>
-                <w:b/>
-                <w:bCs/>
-                <w:sz w:val="26"/>
-                <w:szCs w:val="26"/>
-              </w:rPr>
-            </w:pPr>
-            <w:r>
-              <w:rPr>
-                <w:b/>
-                <w:bCs/>
-                <w:sz w:val="26"/>
-                <w:szCs w:val="26"/>
-              </w:rPr>
-              <w:t>7</w:t>
             </w:r>
           </w:p>
         </w:tc>

</xml_diff>